<commit_message>
Updated Header File as well as Team Roles document
</commit_message>
<xml_diff>
--- a/Hwk 5.1 TeamAndRoles.docx
+++ b/Hwk 5.1 TeamAndRoles.docx
@@ -1,6 +1,6 @@
 
 <file path=word/document.xml><?xml version="1.0" encoding="utf-8"?>
-<w:document xmlns:wpc="http://schemas.microsoft.com/office/word/2010/wordprocessingCanvas" xmlns:mc="http://schemas.openxmlformats.org/markup-compatibility/2006" xmlns:o="urn:schemas-microsoft-com:office:office" xmlns:r="http://schemas.openxmlformats.org/officeDocument/2006/relationships" xmlns:m="http://schemas.openxmlformats.org/officeDocument/2006/math" xmlns:v="urn:schemas-microsoft-com:vml" xmlns:wp14="http://schemas.microsoft.com/office/word/2010/wordprocessingDrawing" xmlns:wp="http://schemas.openxmlformats.org/drawingml/2006/wordprocessingDrawing" xmlns:w10="urn:schemas-microsoft-com:office:word" xmlns:w="http://schemas.openxmlformats.org/wordprocessingml/2006/main" xmlns:w14="http://schemas.microsoft.com/office/word/2010/wordml" xmlns:w15="http://schemas.microsoft.com/office/word/2012/wordml" xmlns:wpg="http://schemas.microsoft.com/office/word/2010/wordprocessingGroup" xmlns:wpi="http://schemas.microsoft.com/office/word/2010/wordprocessingInk" xmlns:wne="http://schemas.microsoft.com/office/word/2006/wordml" xmlns:wps="http://schemas.microsoft.com/office/word/2010/wordprocessingShape" mc:Ignorable="w14 w15 wp14">
+<w:document xmlns:wpc="http://schemas.microsoft.com/office/word/2010/wordprocessingCanvas" xmlns:cx="http://schemas.microsoft.com/office/drawing/2014/chartex" xmlns:cx1="http://schemas.microsoft.com/office/drawing/2015/9/8/chartex" xmlns:cx2="http://schemas.microsoft.com/office/drawing/2015/10/21/chartex" xmlns:cx3="http://schemas.microsoft.com/office/drawing/2016/5/9/chartex" xmlns:cx4="http://schemas.microsoft.com/office/drawing/2016/5/10/chartex" xmlns:cx5="http://schemas.microsoft.com/office/drawing/2016/5/11/chartex" xmlns:cx6="http://schemas.microsoft.com/office/drawing/2016/5/12/chartex" xmlns:cx7="http://schemas.microsoft.com/office/drawing/2016/5/13/chartex" xmlns:cx8="http://schemas.microsoft.com/office/drawing/2016/5/14/chartex" xmlns:mc="http://schemas.openxmlformats.org/markup-compatibility/2006" xmlns:o="urn:schemas-microsoft-com:office:office" xmlns:r="http://schemas.openxmlformats.org/officeDocument/2006/relationships" xmlns:m="http://schemas.openxmlformats.org/officeDocument/2006/math" xmlns:v="urn:schemas-microsoft-com:vml" xmlns:wp14="http://schemas.microsoft.com/office/word/2010/wordprocessingDrawing" xmlns:wp="http://schemas.openxmlformats.org/drawingml/2006/wordprocessingDrawing" xmlns:w10="urn:schemas-microsoft-com:office:word" xmlns:w="http://schemas.openxmlformats.org/wordprocessingml/2006/main" xmlns:w14="http://schemas.microsoft.com/office/word/2010/wordml" xmlns:w15="http://schemas.microsoft.com/office/word/2012/wordml" xmlns:w16se="http://schemas.microsoft.com/office/word/2015/wordml/symex" xmlns:wpg="http://schemas.microsoft.com/office/word/2010/wordprocessingGroup" xmlns:wpi="http://schemas.microsoft.com/office/word/2010/wordprocessingInk" xmlns:wne="http://schemas.microsoft.com/office/word/2006/wordml" xmlns:wps="http://schemas.microsoft.com/office/word/2010/wordprocessingShape" mc:Ignorable="w14 w15 w16se wp14">
   <w:body>
     <w:p>
       <w:r>
@@ -21,8 +21,6 @@
       <w:r>
         <w:t xml:space="preserve"> (must be in the same section as you)</w:t>
       </w:r>
-      <w:bookmarkStart w:id="0" w:name="_GoBack"/>
-      <w:bookmarkEnd w:id="0"/>
     </w:p>
     <w:tbl>
       <w:tblPr>
@@ -109,20 +107,32 @@
           <w:tcPr>
             <w:tcW w:w="3060" w:type="dxa"/>
           </w:tcPr>
-          <w:p/>
-          <w:p/>
-        </w:tc>
-        <w:tc>
-          <w:tcPr>
-            <w:tcW w:w="3060" w:type="dxa"/>
-          </w:tcPr>
-          <w:p/>
-        </w:tc>
-        <w:tc>
-          <w:tcPr>
-            <w:tcW w:w="3150" w:type="dxa"/>
-          </w:tcPr>
-          <w:p/>
+          <w:p>
+            <w:r>
+              <w:t>Lwowski, Brandon</w:t>
+            </w:r>
+          </w:p>
+          <w:p/>
+        </w:tc>
+        <w:tc>
+          <w:tcPr>
+            <w:tcW w:w="3060" w:type="dxa"/>
+          </w:tcPr>
+          <w:p>
+            <w:r>
+              <w:t>Barnwell, Caleb</w:t>
+            </w:r>
+          </w:p>
+        </w:tc>
+        <w:tc>
+          <w:tcPr>
+            <w:tcW w:w="3150" w:type="dxa"/>
+          </w:tcPr>
+          <w:p>
+            <w:r>
+              <w:t>Bell, Brandon</w:t>
+            </w:r>
+          </w:p>
         </w:tc>
         <w:tc>
           <w:tcPr>
@@ -153,13 +163,26 @@
           <w:tcPr>
             <w:tcW w:w="3060" w:type="dxa"/>
           </w:tcPr>
-          <w:p/>
-        </w:tc>
-        <w:tc>
-          <w:tcPr>
-            <w:tcW w:w="3150" w:type="dxa"/>
-          </w:tcPr>
-          <w:p/>
+          <w:p>
+            <w:hyperlink r:id="rId4" w:history="1">
+              <w:r>
+                <w:rPr>
+                  <w:rStyle w:val="Hyperlink"/>
+                </w:rPr>
+                <w:t>calebbarnwell@gmail.com</w:t>
+              </w:r>
+            </w:hyperlink>
+          </w:p>
+        </w:tc>
+        <w:tc>
+          <w:tcPr>
+            <w:tcW w:w="3150" w:type="dxa"/>
+          </w:tcPr>
+          <w:p>
+            <w:r>
+              <w:t>brandon.kristian.bell@gmail.com</w:t>
+            </w:r>
+          </w:p>
         </w:tc>
         <w:tc>
           <w:tcPr>
@@ -236,7 +259,11 @@
           <w:tcPr>
             <w:tcW w:w="3060" w:type="dxa"/>
           </w:tcPr>
-          <w:p/>
+          <w:p>
+            <w:r>
+              <w:t>Brandon Bell</w:t>
+            </w:r>
+          </w:p>
         </w:tc>
         <w:tc>
           <w:tcPr>
@@ -272,7 +299,11 @@
           <w:tcPr>
             <w:tcW w:w="3060" w:type="dxa"/>
           </w:tcPr>
-          <w:p/>
+          <w:p>
+            <w:r>
+              <w:t>Caleb Barnwell</w:t>
+            </w:r>
+          </w:p>
         </w:tc>
         <w:tc>
           <w:tcPr>
@@ -308,7 +339,11 @@
           <w:tcPr>
             <w:tcW w:w="3060" w:type="dxa"/>
           </w:tcPr>
-          <w:p/>
+          <w:p>
+            <w:r>
+              <w:t>Brandon Lwowski</w:t>
+            </w:r>
+          </w:p>
         </w:tc>
         <w:tc>
           <w:tcPr>
@@ -344,7 +379,11 @@
           <w:tcPr>
             <w:tcW w:w="3060" w:type="dxa"/>
           </w:tcPr>
-          <w:p/>
+          <w:p>
+            <w:r>
+              <w:t>Brandon Lwowski</w:t>
+            </w:r>
+          </w:p>
         </w:tc>
         <w:tc>
           <w:tcPr>
@@ -380,7 +419,11 @@
           <w:tcPr>
             <w:tcW w:w="3060" w:type="dxa"/>
           </w:tcPr>
-          <w:p/>
+          <w:p>
+            <w:r>
+              <w:t>Brandon Bell</w:t>
+            </w:r>
+          </w:p>
         </w:tc>
         <w:tc>
           <w:tcPr>
@@ -416,7 +459,11 @@
           <w:tcPr>
             <w:tcW w:w="3060" w:type="dxa"/>
           </w:tcPr>
-          <w:p/>
+          <w:p>
+            <w:r>
+              <w:t>Caleb Barnwell</w:t>
+            </w:r>
+          </w:p>
         </w:tc>
         <w:tc>
           <w:tcPr>
@@ -452,7 +499,11 @@
           <w:tcPr>
             <w:tcW w:w="3060" w:type="dxa"/>
           </w:tcPr>
-          <w:p/>
+          <w:p>
+            <w:r>
+              <w:t>Caleb Barnwell</w:t>
+            </w:r>
+          </w:p>
         </w:tc>
         <w:tc>
           <w:tcPr>
@@ -488,7 +539,11 @@
           <w:tcPr>
             <w:tcW w:w="3060" w:type="dxa"/>
           </w:tcPr>
-          <w:p/>
+          <w:p>
+            <w:r>
+              <w:t>Caleb Barnwell</w:t>
+            </w:r>
+          </w:p>
         </w:tc>
         <w:tc>
           <w:tcPr>
@@ -524,7 +579,11 @@
           <w:tcPr>
             <w:tcW w:w="3060" w:type="dxa"/>
           </w:tcPr>
-          <w:p/>
+          <w:p>
+            <w:r>
+              <w:t>Brandon Lwowski</w:t>
+            </w:r>
+          </w:p>
         </w:tc>
         <w:tc>
           <w:tcPr>
@@ -560,7 +619,11 @@
           <w:tcPr>
             <w:tcW w:w="3060" w:type="dxa"/>
           </w:tcPr>
-          <w:p/>
+          <w:p>
+            <w:r>
+              <w:t>Caleb Barnwell</w:t>
+            </w:r>
+          </w:p>
         </w:tc>
         <w:tc>
           <w:tcPr>
@@ -596,7 +659,11 @@
           <w:tcPr>
             <w:tcW w:w="3060" w:type="dxa"/>
           </w:tcPr>
-          <w:p/>
+          <w:p>
+            <w:r>
+              <w:t>Brandon Bell</w:t>
+            </w:r>
+          </w:p>
         </w:tc>
         <w:tc>
           <w:tcPr>
@@ -632,7 +699,11 @@
           <w:tcPr>
             <w:tcW w:w="3060" w:type="dxa"/>
           </w:tcPr>
-          <w:p/>
+          <w:p>
+            <w:r>
+              <w:t>Brandon Lwowski  &amp;&amp; Brandon Bell</w:t>
+            </w:r>
+          </w:p>
         </w:tc>
         <w:tc>
           <w:tcPr>
@@ -668,7 +739,11 @@
           <w:tcPr>
             <w:tcW w:w="3060" w:type="dxa"/>
           </w:tcPr>
-          <w:p/>
+          <w:p>
+            <w:r>
+              <w:t>Brandon Bell</w:t>
+            </w:r>
+          </w:p>
         </w:tc>
         <w:tc>
           <w:tcPr>
@@ -704,7 +779,11 @@
           <w:tcPr>
             <w:tcW w:w="3060" w:type="dxa"/>
           </w:tcPr>
-          <w:p/>
+          <w:p>
+            <w:r>
+              <w:t>Brandon Bell / Caleb Barnwell</w:t>
+            </w:r>
+          </w:p>
         </w:tc>
         <w:tc>
           <w:tcPr>
@@ -740,7 +819,13 @@
           <w:tcPr>
             <w:tcW w:w="3060" w:type="dxa"/>
           </w:tcPr>
-          <w:p/>
+          <w:p>
+            <w:r>
+              <w:t>Brandon Bell</w:t>
+            </w:r>
+            <w:bookmarkStart w:id="0" w:name="_GoBack"/>
+            <w:bookmarkEnd w:id="0"/>
+          </w:p>
         </w:tc>
         <w:tc>
           <w:tcPr>
@@ -858,7 +943,7 @@
 </file>
 
 <file path=word/styles.xml><?xml version="1.0" encoding="utf-8"?>
-<w:styles xmlns:mc="http://schemas.openxmlformats.org/markup-compatibility/2006" xmlns:r="http://schemas.openxmlformats.org/officeDocument/2006/relationships" xmlns:w="http://schemas.openxmlformats.org/wordprocessingml/2006/main" xmlns:w14="http://schemas.microsoft.com/office/word/2010/wordml" xmlns:w15="http://schemas.microsoft.com/office/word/2012/wordml" mc:Ignorable="w14 w15">
+<w:styles xmlns:mc="http://schemas.openxmlformats.org/markup-compatibility/2006" xmlns:r="http://schemas.openxmlformats.org/officeDocument/2006/relationships" xmlns:w="http://schemas.openxmlformats.org/wordprocessingml/2006/main" xmlns:w14="http://schemas.microsoft.com/office/word/2010/wordml" xmlns:w15="http://schemas.microsoft.com/office/word/2012/wordml" xmlns:w16se="http://schemas.microsoft.com/office/word/2015/wordml/symex" mc:Ignorable="w14 w15 w16se">
   <w:docDefaults>
     <w:rPrDefault>
       <w:rPr>
@@ -874,7 +959,7 @@
       </w:pPr>
     </w:pPrDefault>
   </w:docDefaults>
-  <w:latentStyles w:defLockedState="0" w:defUIPriority="99" w:defSemiHidden="0" w:defUnhideWhenUsed="0" w:defQFormat="0" w:count="371">
+  <w:latentStyles w:defLockedState="0" w:defUIPriority="99" w:defSemiHidden="0" w:defUnhideWhenUsed="0" w:defQFormat="0" w:count="374">
     <w:lsdException w:name="Normal" w:uiPriority="0" w:qFormat="1"/>
     <w:lsdException w:name="heading 1" w:uiPriority="9" w:qFormat="1"/>
     <w:lsdException w:name="heading 2" w:semiHidden="1" w:uiPriority="9" w:unhideWhenUsed="1" w:qFormat="1"/>
@@ -980,7 +1065,6 @@
     <w:lsdException w:name="HTML Sample" w:semiHidden="1" w:unhideWhenUsed="1"/>
     <w:lsdException w:name="HTML Typewriter" w:semiHidden="1" w:unhideWhenUsed="1"/>
     <w:lsdException w:name="HTML Variable" w:semiHidden="1" w:unhideWhenUsed="1"/>
-    <w:lsdException w:name="Normal Table" w:semiHidden="1" w:unhideWhenUsed="1"/>
     <w:lsdException w:name="annotation subject" w:semiHidden="1" w:unhideWhenUsed="1"/>
     <w:lsdException w:name="No List" w:semiHidden="1" w:unhideWhenUsed="1"/>
     <w:lsdException w:name="Outline List 1" w:semiHidden="1" w:unhideWhenUsed="1"/>
@@ -1025,7 +1109,6 @@
     <w:lsdException w:name="Table Professional" w:semiHidden="1" w:unhideWhenUsed="1"/>
     <w:lsdException w:name="Table Subtle 1" w:semiHidden="1" w:unhideWhenUsed="1"/>
     <w:lsdException w:name="Table Subtle 2" w:semiHidden="1" w:unhideWhenUsed="1"/>
-    <w:lsdException w:name="Table Web 1" w:semiHidden="1" w:unhideWhenUsed="1"/>
     <w:lsdException w:name="Table Web 2" w:semiHidden="1" w:unhideWhenUsed="1"/>
     <w:lsdException w:name="Table Web 3" w:semiHidden="1" w:unhideWhenUsed="1"/>
     <w:lsdException w:name="Balloon Text" w:semiHidden="1" w:unhideWhenUsed="1"/>
@@ -1246,6 +1329,9 @@
     <w:lsdException w:name="List Table 5 Dark Accent 6" w:uiPriority="50"/>
     <w:lsdException w:name="List Table 6 Colorful Accent 6" w:uiPriority="51"/>
     <w:lsdException w:name="List Table 7 Colorful Accent 6" w:uiPriority="52"/>
+    <w:lsdException w:name="Mention" w:semiHidden="1" w:unhideWhenUsed="1"/>
+    <w:lsdException w:name="Smart Hyperlink" w:semiHidden="1" w:unhideWhenUsed="1"/>
+    <w:lsdException w:name="Hashtag" w:semiHidden="1" w:unhideWhenUsed="1"/>
   </w:latentStyles>
   <w:style w:type="paragraph" w:default="1" w:styleId="Normal">
     <w:name w:val="Normal"/>
@@ -1299,6 +1385,29 @@
         <w:insideV w:val="single" w:sz="4" w:space="0" w:color="auto"/>
       </w:tblBorders>
     </w:tblPr>
+  </w:style>
+  <w:style w:type="character" w:styleId="Hyperlink">
+    <w:name w:val="Hyperlink"/>
+    <w:basedOn w:val="DefaultParagraphFont"/>
+    <w:uiPriority w:val="99"/>
+    <w:unhideWhenUsed/>
+    <w:rsid w:val="00D43CAD"/>
+    <w:rPr>
+      <w:color w:val="0563C1" w:themeColor="hyperlink"/>
+      <w:u w:val="single"/>
+    </w:rPr>
+  </w:style>
+  <w:style w:type="character" w:styleId="Mention">
+    <w:name w:val="Mention"/>
+    <w:basedOn w:val="DefaultParagraphFont"/>
+    <w:uiPriority w:val="99"/>
+    <w:semiHidden/>
+    <w:unhideWhenUsed/>
+    <w:rsid w:val="00D43CAD"/>
+    <w:rPr>
+      <w:color w:val="2B579A"/>
+      <w:shd w:val="clear" w:color="auto" w:fill="E6E6E6"/>
+    </w:rPr>
   </w:style>
 </w:styles>
 </file>

</xml_diff>